<commit_message>
Commit clase 03/07 Python
</commit_message>
<xml_diff>
--- a/Python/Capturas asistencias Python.docx
+++ b/Python/Capturas asistencias Python.docx
@@ -745,10 +745,296 @@
       </w:r>
     </w:p>
     <w:p>
-      <w:r>
-        <w:rPr>
-          <w:noProof/>
-        </w:rPr>
+      <w:pPr>
+        <w:rPr>
+          <w:noProof/>
+        </w:rPr>
+      </w:pPr>
+    </w:p>
+    <w:p>
+      <w:pPr>
+        <w:rPr>
+          <w:noProof/>
+        </w:rPr>
+      </w:pPr>
+      <w:r>
+        <w:rPr>
+          <w:noProof/>
+        </w:rPr>
+        <w:drawing>
+          <wp:inline distT="0" distB="0" distL="0" distR="0" wp14:anchorId="4EE2D5A0" wp14:editId="053B6C67">
+            <wp:extent cx="4771532" cy="2538483"/>
+            <wp:effectExtent l="0" t="0" r="0" b="0"/>
+            <wp:docPr id="652476713" name="Imagen 1" descr="Captura de pantalla de computadora&#10;&#10;Descripción generada automáticamente"/>
+            <wp:cNvGraphicFramePr>
+              <a:graphicFrameLocks xmlns:a="http://schemas.openxmlformats.org/drawingml/2006/main" noChangeAspect="1"/>
+            </wp:cNvGraphicFramePr>
+            <a:graphic xmlns:a="http://schemas.openxmlformats.org/drawingml/2006/main">
+              <a:graphicData uri="http://schemas.openxmlformats.org/drawingml/2006/picture">
+                <pic:pic xmlns:pic="http://schemas.openxmlformats.org/drawingml/2006/picture">
+                  <pic:nvPicPr>
+                    <pic:cNvPr id="652476713" name="Imagen 1" descr="Captura de pantalla de computadora&#10;&#10;Descripción generada automáticamente"/>
+                    <pic:cNvPicPr/>
+                  </pic:nvPicPr>
+                  <pic:blipFill rotWithShape="1">
+                    <a:blip r:embed="rId20"/>
+                    <a:srcRect b="5372"/>
+                    <a:stretch/>
+                  </pic:blipFill>
+                  <pic:spPr bwMode="auto">
+                    <a:xfrm>
+                      <a:off x="0" y="0"/>
+                      <a:ext cx="4785181" cy="2545744"/>
+                    </a:xfrm>
+                    <a:prstGeom prst="rect">
+                      <a:avLst/>
+                    </a:prstGeom>
+                    <a:ln>
+                      <a:noFill/>
+                    </a:ln>
+                    <a:extLst>
+                      <a:ext uri="{53640926-AAD7-44D8-BBD7-CCE9431645EC}">
+                        <a14:shadowObscured xmlns:a14="http://schemas.microsoft.com/office/drawing/2010/main"/>
+                      </a:ext>
+                    </a:extLst>
+                  </pic:spPr>
+                </pic:pic>
+              </a:graphicData>
+            </a:graphic>
+          </wp:inline>
+        </w:drawing>
+      </w:r>
+    </w:p>
+    <w:p>
+      <w:pPr>
+        <w:rPr>
+          <w:noProof/>
+        </w:rPr>
+      </w:pPr>
+    </w:p>
+    <w:p>
+      <w:pPr>
+        <w:rPr>
+          <w:noProof/>
+        </w:rPr>
+      </w:pPr>
+      <w:r>
+        <w:rPr>
+          <w:noProof/>
+        </w:rPr>
+        <w:lastRenderedPageBreak/>
+        <w:drawing>
+          <wp:inline distT="0" distB="0" distL="0" distR="0" wp14:anchorId="7FB1376D" wp14:editId="31D2B5EB">
+            <wp:extent cx="4767725" cy="2547223"/>
+            <wp:effectExtent l="0" t="0" r="0" b="5715"/>
+            <wp:docPr id="260392556" name="Imagen 1" descr="Captura de pantalla de computadora&#10;&#10;Descripción generada automáticamente"/>
+            <wp:cNvGraphicFramePr>
+              <a:graphicFrameLocks xmlns:a="http://schemas.openxmlformats.org/drawingml/2006/main" noChangeAspect="1"/>
+            </wp:cNvGraphicFramePr>
+            <a:graphic xmlns:a="http://schemas.openxmlformats.org/drawingml/2006/main">
+              <a:graphicData uri="http://schemas.openxmlformats.org/drawingml/2006/picture">
+                <pic:pic xmlns:pic="http://schemas.openxmlformats.org/drawingml/2006/picture">
+                  <pic:nvPicPr>
+                    <pic:cNvPr id="260392556" name="Imagen 1" descr="Captura de pantalla de computadora&#10;&#10;Descripción generada automáticamente"/>
+                    <pic:cNvPicPr/>
+                  </pic:nvPicPr>
+                  <pic:blipFill rotWithShape="1">
+                    <a:blip r:embed="rId21"/>
+                    <a:srcRect r="422" b="5372"/>
+                    <a:stretch/>
+                  </pic:blipFill>
+                  <pic:spPr bwMode="auto">
+                    <a:xfrm>
+                      <a:off x="0" y="0"/>
+                      <a:ext cx="4823016" cy="2576763"/>
+                    </a:xfrm>
+                    <a:prstGeom prst="rect">
+                      <a:avLst/>
+                    </a:prstGeom>
+                    <a:ln>
+                      <a:noFill/>
+                    </a:ln>
+                    <a:extLst>
+                      <a:ext uri="{53640926-AAD7-44D8-BBD7-CCE9431645EC}">
+                        <a14:shadowObscured xmlns:a14="http://schemas.microsoft.com/office/drawing/2010/main"/>
+                      </a:ext>
+                    </a:extLst>
+                  </pic:spPr>
+                </pic:pic>
+              </a:graphicData>
+            </a:graphic>
+          </wp:inline>
+        </w:drawing>
+      </w:r>
+    </w:p>
+    <w:p>
+      <w:pPr>
+        <w:rPr>
+          <w:noProof/>
+        </w:rPr>
+      </w:pPr>
+      <w:r>
+        <w:rPr>
+          <w:noProof/>
+        </w:rPr>
+        <w:drawing>
+          <wp:inline distT="0" distB="0" distL="0" distR="0" wp14:anchorId="2FF1DF40" wp14:editId="60362AEB">
+            <wp:extent cx="4757210" cy="1548499"/>
+            <wp:effectExtent l="0" t="0" r="5715" b="0"/>
+            <wp:docPr id="516215835" name="Imagen 1" descr="Captura de pantalla de computadora&#10;&#10;Descripción generada automáticamente"/>
+            <wp:cNvGraphicFramePr>
+              <a:graphicFrameLocks xmlns:a="http://schemas.openxmlformats.org/drawingml/2006/main" noChangeAspect="1"/>
+            </wp:cNvGraphicFramePr>
+            <a:graphic xmlns:a="http://schemas.openxmlformats.org/drawingml/2006/main">
+              <a:graphicData uri="http://schemas.openxmlformats.org/drawingml/2006/picture">
+                <pic:pic xmlns:pic="http://schemas.openxmlformats.org/drawingml/2006/picture">
+                  <pic:nvPicPr>
+                    <pic:cNvPr id="516215835" name="Imagen 1" descr="Captura de pantalla de computadora&#10;&#10;Descripción generada automáticamente"/>
+                    <pic:cNvPicPr/>
+                  </pic:nvPicPr>
+                  <pic:blipFill rotWithShape="1">
+                    <a:blip r:embed="rId22"/>
+                    <a:srcRect l="253" t="38212" r="3076" b="5818"/>
+                    <a:stretch/>
+                  </pic:blipFill>
+                  <pic:spPr bwMode="auto">
+                    <a:xfrm>
+                      <a:off x="0" y="0"/>
+                      <a:ext cx="4789033" cy="1558857"/>
+                    </a:xfrm>
+                    <a:prstGeom prst="rect">
+                      <a:avLst/>
+                    </a:prstGeom>
+                    <a:ln>
+                      <a:noFill/>
+                    </a:ln>
+                    <a:extLst>
+                      <a:ext uri="{53640926-AAD7-44D8-BBD7-CCE9431645EC}">
+                        <a14:shadowObscured xmlns:a14="http://schemas.microsoft.com/office/drawing/2010/main"/>
+                      </a:ext>
+                    </a:extLst>
+                  </pic:spPr>
+                </pic:pic>
+              </a:graphicData>
+            </a:graphic>
+          </wp:inline>
+        </w:drawing>
+      </w:r>
+    </w:p>
+    <w:p>
+      <w:pPr>
+        <w:rPr>
+          <w:noProof/>
+        </w:rPr>
+      </w:pPr>
+      <w:r>
+        <w:rPr>
+          <w:noProof/>
+        </w:rPr>
+        <w:drawing>
+          <wp:inline distT="0" distB="0" distL="0" distR="0" wp14:anchorId="557F21C5" wp14:editId="33E5B0C5">
+            <wp:extent cx="4750994" cy="1705280"/>
+            <wp:effectExtent l="0" t="0" r="0" b="9525"/>
+            <wp:docPr id="707600502" name="Imagen 1" descr="Captura de pantalla de computadora&#10;&#10;Descripción generada automáticamente"/>
+            <wp:cNvGraphicFramePr>
+              <a:graphicFrameLocks xmlns:a="http://schemas.openxmlformats.org/drawingml/2006/main" noChangeAspect="1"/>
+            </wp:cNvGraphicFramePr>
+            <a:graphic xmlns:a="http://schemas.openxmlformats.org/drawingml/2006/main">
+              <a:graphicData uri="http://schemas.openxmlformats.org/drawingml/2006/picture">
+                <pic:pic xmlns:pic="http://schemas.openxmlformats.org/drawingml/2006/picture">
+                  <pic:nvPicPr>
+                    <pic:cNvPr id="707600502" name="Imagen 1" descr="Captura de pantalla de computadora&#10;&#10;Descripción generada automáticamente"/>
+                    <pic:cNvPicPr/>
+                  </pic:nvPicPr>
+                  <pic:blipFill rotWithShape="1">
+                    <a:blip r:embed="rId23"/>
+                    <a:srcRect t="1" b="36156"/>
+                    <a:stretch/>
+                  </pic:blipFill>
+                  <pic:spPr bwMode="auto">
+                    <a:xfrm>
+                      <a:off x="0" y="0"/>
+                      <a:ext cx="4792277" cy="1720098"/>
+                    </a:xfrm>
+                    <a:prstGeom prst="rect">
+                      <a:avLst/>
+                    </a:prstGeom>
+                    <a:ln>
+                      <a:noFill/>
+                    </a:ln>
+                    <a:extLst>
+                      <a:ext uri="{53640926-AAD7-44D8-BBD7-CCE9431645EC}">
+                        <a14:shadowObscured xmlns:a14="http://schemas.microsoft.com/office/drawing/2010/main"/>
+                      </a:ext>
+                    </a:extLst>
+                  </pic:spPr>
+                </pic:pic>
+              </a:graphicData>
+            </a:graphic>
+          </wp:inline>
+        </w:drawing>
+      </w:r>
+    </w:p>
+    <w:p>
+      <w:pPr>
+        <w:rPr>
+          <w:noProof/>
+        </w:rPr>
+      </w:pPr>
+      <w:r>
+        <w:rPr>
+          <w:noProof/>
+        </w:rPr>
+        <w:drawing>
+          <wp:inline distT="0" distB="0" distL="0" distR="0" wp14:anchorId="5BACCF80" wp14:editId="1CB5546B">
+            <wp:extent cx="4767580" cy="1787438"/>
+            <wp:effectExtent l="0" t="0" r="0" b="3810"/>
+            <wp:docPr id="89589967" name="Imagen 1" descr="Captura de pantalla de computadora&#10;&#10;Descripción generada automáticamente"/>
+            <wp:cNvGraphicFramePr>
+              <a:graphicFrameLocks xmlns:a="http://schemas.openxmlformats.org/drawingml/2006/main" noChangeAspect="1"/>
+            </wp:cNvGraphicFramePr>
+            <a:graphic xmlns:a="http://schemas.openxmlformats.org/drawingml/2006/main">
+              <a:graphicData uri="http://schemas.openxmlformats.org/drawingml/2006/picture">
+                <pic:pic xmlns:pic="http://schemas.openxmlformats.org/drawingml/2006/picture">
+                  <pic:nvPicPr>
+                    <pic:cNvPr id="89589967" name="Imagen 1" descr="Captura de pantalla de computadora&#10;&#10;Descripción generada automáticamente"/>
+                    <pic:cNvPicPr/>
+                  </pic:nvPicPr>
+                  <pic:blipFill rotWithShape="1">
+                    <a:blip r:embed="rId24"/>
+                    <a:srcRect l="-126" t="28096" b="5133"/>
+                    <a:stretch/>
+                  </pic:blipFill>
+                  <pic:spPr bwMode="auto">
+                    <a:xfrm>
+                      <a:off x="0" y="0"/>
+                      <a:ext cx="4798047" cy="1798861"/>
+                    </a:xfrm>
+                    <a:prstGeom prst="rect">
+                      <a:avLst/>
+                    </a:prstGeom>
+                    <a:ln>
+                      <a:noFill/>
+                    </a:ln>
+                    <a:extLst>
+                      <a:ext uri="{53640926-AAD7-44D8-BBD7-CCE9431645EC}">
+                        <a14:shadowObscured xmlns:a14="http://schemas.microsoft.com/office/drawing/2010/main"/>
+                      </a:ext>
+                    </a:extLst>
+                  </pic:spPr>
+                </pic:pic>
+              </a:graphicData>
+            </a:graphic>
+          </wp:inline>
+        </w:drawing>
+      </w:r>
+    </w:p>
+    <w:p>
+      <w:r>
+        <w:rPr>
+          <w:noProof/>
+        </w:rPr>
+        <w:lastRenderedPageBreak/>
         <w:drawing>
           <wp:inline distT="0" distB="0" distL="0" distR="0" wp14:anchorId="7A478C44" wp14:editId="109AC9FD">
             <wp:extent cx="5400040" cy="1897038"/>
@@ -765,7 +1051,7 @@
                     <pic:cNvPicPr/>
                   </pic:nvPicPr>
                   <pic:blipFill rotWithShape="1">
-                    <a:blip r:embed="rId20"/>
+                    <a:blip r:embed="rId25"/>
                     <a:srcRect b="37514"/>
                     <a:stretch/>
                   </pic:blipFill>
@@ -814,7 +1100,7 @@
                     <pic:cNvPicPr/>
                   </pic:nvPicPr>
                   <pic:blipFill rotWithShape="1">
-                    <a:blip r:embed="rId21"/>
+                    <a:blip r:embed="rId26"/>
                     <a:srcRect t="43605" b="5368"/>
                     <a:stretch/>
                   </pic:blipFill>
@@ -843,7 +1129,7 @@
       </w:r>
     </w:p>
     <w:sectPr>
-      <w:headerReference w:type="default" r:id="rId22"/>
+      <w:headerReference w:type="default" r:id="rId27"/>
       <w:pgSz w:w="11906" w:h="16838"/>
       <w:pgMar w:top="1417" w:right="1701" w:bottom="1417" w:left="1701" w:header="708" w:footer="708" w:gutter="0"/>
       <w:cols w:space="708"/>

</xml_diff>

<commit_message>
Creamos y ejercitamos listas en Leccion 4
</commit_message>
<xml_diff>
--- a/Python/Capturas asistencias Python.docx
+++ b/Python/Capturas asistencias Python.docx
@@ -1128,8 +1128,64 @@
         </w:drawing>
       </w:r>
     </w:p>
+    <w:p>
+      <w:pPr>
+        <w:rPr>
+          <w:noProof/>
+        </w:rPr>
+      </w:pPr>
+    </w:p>
+    <w:p>
+      <w:r>
+        <w:rPr>
+          <w:noProof/>
+        </w:rPr>
+        <w:drawing>
+          <wp:inline distT="0" distB="0" distL="0" distR="0" wp14:anchorId="6DE0F740" wp14:editId="3331F155">
+            <wp:extent cx="5399524" cy="2770221"/>
+            <wp:effectExtent l="0" t="0" r="0" b="0"/>
+            <wp:docPr id="1288731326" name="Imagen 1" descr="Texto&#10;&#10;Descripción generada automáticamente"/>
+            <wp:cNvGraphicFramePr>
+              <a:graphicFrameLocks xmlns:a="http://schemas.openxmlformats.org/drawingml/2006/main" noChangeAspect="1"/>
+            </wp:cNvGraphicFramePr>
+            <a:graphic xmlns:a="http://schemas.openxmlformats.org/drawingml/2006/main">
+              <a:graphicData uri="http://schemas.openxmlformats.org/drawingml/2006/picture">
+                <pic:pic xmlns:pic="http://schemas.openxmlformats.org/drawingml/2006/picture">
+                  <pic:nvPicPr>
+                    <pic:cNvPr id="1288731326" name="Imagen 1" descr="Texto&#10;&#10;Descripción generada automáticamente"/>
+                    <pic:cNvPicPr/>
+                  </pic:nvPicPr>
+                  <pic:blipFill rotWithShape="1">
+                    <a:blip r:embed="rId27"/>
+                    <a:srcRect t="3147" b="5596"/>
+                    <a:stretch/>
+                  </pic:blipFill>
+                  <pic:spPr bwMode="auto">
+                    <a:xfrm>
+                      <a:off x="0" y="0"/>
+                      <a:ext cx="5400040" cy="2770486"/>
+                    </a:xfrm>
+                    <a:prstGeom prst="rect">
+                      <a:avLst/>
+                    </a:prstGeom>
+                    <a:ln>
+                      <a:noFill/>
+                    </a:ln>
+                    <a:extLst>
+                      <a:ext uri="{53640926-AAD7-44D8-BBD7-CCE9431645EC}">
+                        <a14:shadowObscured xmlns:a14="http://schemas.microsoft.com/office/drawing/2010/main"/>
+                      </a:ext>
+                    </a:extLst>
+                  </pic:spPr>
+                </pic:pic>
+              </a:graphicData>
+            </a:graphic>
+          </wp:inline>
+        </w:drawing>
+      </w:r>
+    </w:p>
     <w:sectPr>
-      <w:headerReference w:type="default" r:id="rId27"/>
+      <w:headerReference w:type="default" r:id="rId28"/>
       <w:pgSz w:w="11906" w:h="16838"/>
       <w:pgMar w:top="1417" w:right="1701" w:bottom="1417" w:left="1701" w:header="708" w:footer="708" w:gutter="0"/>
       <w:cols w:space="708"/>

</xml_diff>